<commit_message>
Added groups to docx
</commit_message>
<xml_diff>
--- a/Nutritional Calculator.docx
+++ b/Nutritional Calculator.docx
@@ -3163,13 +3163,14 @@
     <w:tbl>
       <w:tblPr>
         <w:tblStyle w:val="TableGrid"/>
-        <w:tblW w:w="9180" w:type="dxa"/>
+        <w:tblW w:w="9265" w:type="dxa"/>
         <w:tblInd w:w="85" w:type="dxa"/>
         <w:tblLook w:val="04A0" w:firstRow="1" w:lastRow="0" w:firstColumn="1" w:lastColumn="0" w:noHBand="0" w:noVBand="1"/>
       </w:tblPr>
       <w:tblGrid>
-        <w:gridCol w:w="2340"/>
-        <w:gridCol w:w="6840"/>
+        <w:gridCol w:w="2212"/>
+        <w:gridCol w:w="5348"/>
+        <w:gridCol w:w="1705"/>
       </w:tblGrid>
       <w:tr>
         <w:trPr>
@@ -3177,7 +3178,7 @@
         </w:trPr>
         <w:tc>
           <w:tcPr>
-            <w:tcW w:w="2340" w:type="dxa"/>
+            <w:tcW w:w="2212" w:type="dxa"/>
           </w:tcPr>
           <w:p>
             <w:pPr>
@@ -3218,7 +3219,7 @@
         </w:tc>
         <w:tc>
           <w:tcPr>
-            <w:tcW w:w="6840" w:type="dxa"/>
+            <w:tcW w:w="5348" w:type="dxa"/>
           </w:tcPr>
           <w:p>
             <w:pPr>
@@ -3240,11 +3241,35 @@
             </w:r>
           </w:p>
         </w:tc>
+        <w:tc>
+          <w:tcPr>
+            <w:tcW w:w="1705" w:type="dxa"/>
+          </w:tcPr>
+          <w:p>
+            <w:pPr>
+              <w:pStyle w:val="ListParagraph"/>
+              <w:ind w:left="0"/>
+              <w:rPr>
+                <w:rFonts w:ascii="Arial" w:eastAsia="Times New Roman" w:hAnsi="Arial" w:cs="Arial"/>
+                <w:sz w:val="24"/>
+                <w:szCs w:val="24"/>
+              </w:rPr>
+            </w:pPr>
+            <w:r>
+              <w:rPr>
+                <w:rFonts w:ascii="Arial" w:eastAsia="Times New Roman" w:hAnsi="Arial" w:cs="Arial"/>
+                <w:sz w:val="24"/>
+                <w:szCs w:val="24"/>
+              </w:rPr>
+              <w:t>Wednesday</w:t>
+            </w:r>
+          </w:p>
+        </w:tc>
       </w:tr>
       <w:tr>
         <w:tc>
           <w:tcPr>
-            <w:tcW w:w="2340" w:type="dxa"/>
+            <w:tcW w:w="2212" w:type="dxa"/>
           </w:tcPr>
           <w:p>
             <w:pPr>
@@ -3285,7 +3310,7 @@
         </w:tc>
         <w:tc>
           <w:tcPr>
-            <w:tcW w:w="6840" w:type="dxa"/>
+            <w:tcW w:w="5348" w:type="dxa"/>
           </w:tcPr>
           <w:p>
             <w:pPr>
@@ -3307,11 +3332,35 @@
             </w:r>
           </w:p>
         </w:tc>
+        <w:tc>
+          <w:tcPr>
+            <w:tcW w:w="1705" w:type="dxa"/>
+          </w:tcPr>
+          <w:p>
+            <w:pPr>
+              <w:pStyle w:val="ListParagraph"/>
+              <w:ind w:left="0"/>
+              <w:rPr>
+                <w:rFonts w:ascii="Arial" w:eastAsia="Times New Roman" w:hAnsi="Arial" w:cs="Arial"/>
+                <w:sz w:val="24"/>
+                <w:szCs w:val="24"/>
+              </w:rPr>
+            </w:pPr>
+            <w:r>
+              <w:rPr>
+                <w:rFonts w:ascii="Arial" w:eastAsia="Times New Roman" w:hAnsi="Arial" w:cs="Arial"/>
+                <w:sz w:val="24"/>
+                <w:szCs w:val="24"/>
+              </w:rPr>
+              <w:t>Tuesday</w:t>
+            </w:r>
+          </w:p>
+        </w:tc>
       </w:tr>
       <w:tr>
         <w:tc>
           <w:tcPr>
-            <w:tcW w:w="2340" w:type="dxa"/>
+            <w:tcW w:w="2212" w:type="dxa"/>
           </w:tcPr>
           <w:p>
             <w:pPr>
@@ -3352,7 +3401,7 @@
         </w:tc>
         <w:tc>
           <w:tcPr>
-            <w:tcW w:w="6840" w:type="dxa"/>
+            <w:tcW w:w="5348" w:type="dxa"/>
           </w:tcPr>
           <w:p>
             <w:pPr>
@@ -3374,11 +3423,35 @@
             </w:r>
           </w:p>
         </w:tc>
+        <w:tc>
+          <w:tcPr>
+            <w:tcW w:w="1705" w:type="dxa"/>
+          </w:tcPr>
+          <w:p>
+            <w:pPr>
+              <w:pStyle w:val="ListParagraph"/>
+              <w:ind w:left="0"/>
+              <w:rPr>
+                <w:rFonts w:ascii="Arial" w:eastAsia="Times New Roman" w:hAnsi="Arial" w:cs="Arial"/>
+                <w:sz w:val="24"/>
+                <w:szCs w:val="24"/>
+              </w:rPr>
+            </w:pPr>
+            <w:r>
+              <w:rPr>
+                <w:rFonts w:ascii="Arial" w:eastAsia="Times New Roman" w:hAnsi="Arial" w:cs="Arial"/>
+                <w:sz w:val="24"/>
+                <w:szCs w:val="24"/>
+              </w:rPr>
+              <w:t>Wednesday</w:t>
+            </w:r>
+          </w:p>
+        </w:tc>
       </w:tr>
       <w:tr>
         <w:tc>
           <w:tcPr>
-            <w:tcW w:w="2340" w:type="dxa"/>
+            <w:tcW w:w="2212" w:type="dxa"/>
           </w:tcPr>
           <w:p>
             <w:pPr>
@@ -3404,7 +3477,7 @@
         </w:tc>
         <w:tc>
           <w:tcPr>
-            <w:tcW w:w="6840" w:type="dxa"/>
+            <w:tcW w:w="5348" w:type="dxa"/>
           </w:tcPr>
           <w:p>
             <w:pPr>
@@ -3426,11 +3499,35 @@
             </w:r>
           </w:p>
         </w:tc>
+        <w:tc>
+          <w:tcPr>
+            <w:tcW w:w="1705" w:type="dxa"/>
+          </w:tcPr>
+          <w:p>
+            <w:pPr>
+              <w:pStyle w:val="ListParagraph"/>
+              <w:ind w:left="0"/>
+              <w:rPr>
+                <w:rFonts w:ascii="Arial" w:eastAsia="Times New Roman" w:hAnsi="Arial" w:cs="Arial"/>
+                <w:sz w:val="24"/>
+                <w:szCs w:val="24"/>
+              </w:rPr>
+            </w:pPr>
+            <w:r>
+              <w:rPr>
+                <w:rFonts w:ascii="Arial" w:eastAsia="Times New Roman" w:hAnsi="Arial" w:cs="Arial"/>
+                <w:sz w:val="24"/>
+                <w:szCs w:val="24"/>
+              </w:rPr>
+              <w:t>Tuesday</w:t>
+            </w:r>
+          </w:p>
+        </w:tc>
       </w:tr>
       <w:tr>
         <w:tc>
           <w:tcPr>
-            <w:tcW w:w="2340" w:type="dxa"/>
+            <w:tcW w:w="2212" w:type="dxa"/>
           </w:tcPr>
           <w:p>
             <w:pPr>
@@ -3480,7 +3577,7 @@
         </w:tc>
         <w:tc>
           <w:tcPr>
-            <w:tcW w:w="6840" w:type="dxa"/>
+            <w:tcW w:w="5348" w:type="dxa"/>
           </w:tcPr>
           <w:p>
             <w:pPr>
@@ -3502,11 +3599,35 @@
             </w:r>
           </w:p>
         </w:tc>
+        <w:tc>
+          <w:tcPr>
+            <w:tcW w:w="1705" w:type="dxa"/>
+          </w:tcPr>
+          <w:p>
+            <w:pPr>
+              <w:pStyle w:val="ListParagraph"/>
+              <w:ind w:left="0"/>
+              <w:rPr>
+                <w:rFonts w:ascii="Arial" w:eastAsia="Times New Roman" w:hAnsi="Arial" w:cs="Arial"/>
+                <w:sz w:val="24"/>
+                <w:szCs w:val="24"/>
+              </w:rPr>
+            </w:pPr>
+            <w:r>
+              <w:rPr>
+                <w:rFonts w:ascii="Arial" w:eastAsia="Times New Roman" w:hAnsi="Arial" w:cs="Arial"/>
+                <w:sz w:val="24"/>
+                <w:szCs w:val="24"/>
+              </w:rPr>
+              <w:t>Tuesday/ Wednesday</w:t>
+            </w:r>
+          </w:p>
+        </w:tc>
       </w:tr>
       <w:tr>
         <w:tc>
           <w:tcPr>
-            <w:tcW w:w="2340" w:type="dxa"/>
+            <w:tcW w:w="2212" w:type="dxa"/>
           </w:tcPr>
           <w:p>
             <w:pPr>
@@ -3544,7 +3665,7 @@
         </w:tc>
         <w:tc>
           <w:tcPr>
-            <w:tcW w:w="6840" w:type="dxa"/>
+            <w:tcW w:w="5348" w:type="dxa"/>
           </w:tcPr>
           <w:p>
             <w:pPr>
@@ -3564,6 +3685,32 @@
               </w:rPr>
               <w:t>Use case diagram designer / Coder</w:t>
             </w:r>
+          </w:p>
+        </w:tc>
+        <w:tc>
+          <w:tcPr>
+            <w:tcW w:w="1705" w:type="dxa"/>
+          </w:tcPr>
+          <w:p>
+            <w:pPr>
+              <w:pStyle w:val="ListParagraph"/>
+              <w:ind w:left="0"/>
+              <w:rPr>
+                <w:rFonts w:ascii="Arial" w:eastAsia="Times New Roman" w:hAnsi="Arial" w:cs="Arial"/>
+                <w:sz w:val="24"/>
+                <w:szCs w:val="24"/>
+              </w:rPr>
+            </w:pPr>
+            <w:r>
+              <w:rPr>
+                <w:rFonts w:ascii="Arial" w:eastAsia="Times New Roman" w:hAnsi="Arial" w:cs="Arial"/>
+                <w:sz w:val="24"/>
+                <w:szCs w:val="24"/>
+              </w:rPr>
+              <w:t>Tuesday/ Wednesday</w:t>
+            </w:r>
+            <w:bookmarkStart w:id="0" w:name="_GoBack"/>
+            <w:bookmarkEnd w:id="0"/>
           </w:p>
         </w:tc>
       </w:tr>
@@ -4114,7 +4261,6 @@
           <w:sz w:val="24"/>
           <w:szCs w:val="24"/>
         </w:rPr>
-        <w:lastRenderedPageBreak/>
         <w:t>R</w:t>
       </w:r>
       <w:r>
@@ -14934,7 +15080,6 @@
           <w:szCs w:val="24"/>
         </w:rPr>
       </w:pPr>
-      <w:bookmarkStart w:id="0" w:name="_GoBack"/>
       <w:r>
         <w:rPr>
           <w:rFonts w:ascii="Arial" w:eastAsia="Times New Roman" w:hAnsi="Arial" w:cs="Arial"/>
@@ -14967,7 +15112,6 @@
           </v:shape>
         </w:pict>
       </w:r>
-      <w:bookmarkEnd w:id="0"/>
     </w:p>
     <w:p>
       <w:pPr>
@@ -20303,7 +20447,7 @@
 </file>
 
 <file path=customXml/itemProps1.xml><?xml version="1.0" encoding="utf-8"?>
-<ds:datastoreItem xmlns:ds="http://schemas.openxmlformats.org/officeDocument/2006/customXml" ds:itemID="{439C809E-4383-4426-A502-7C55C771EB64}">
+<ds:datastoreItem xmlns:ds="http://schemas.openxmlformats.org/officeDocument/2006/customXml" ds:itemID="{93A21283-52CB-47AC-A46D-7A0982518445}">
   <ds:schemaRefs>
     <ds:schemaRef ds:uri="http://schemas.openxmlformats.org/officeDocument/2006/bibliography"/>
   </ds:schemaRefs>

</xml_diff>